<commit_message>
Writing Article and Weekly Update
</commit_message>
<xml_diff>
--- a/Articles/2024/6-SASS-Or-SCSS/11-Math-Operators/No Images 11 Math Operators.docx
+++ b/Articles/2024/6-SASS-Or-SCSS/11-Math-Operators/No Images 11 Math Operators.docx
@@ -12,6 +12,12 @@
     </w:p>
     <w:sdt>
       <w:sdtPr>
+        <w:rPr>
+          <w:rFonts w:asciiTheme="minorHAnsi" w:eastAsiaTheme="minorHAnsi" w:hAnsiTheme="minorHAnsi" w:cstheme="minorBidi"/>
+          <w:color w:val="auto"/>
+          <w:sz w:val="22"/>
+          <w:szCs w:val="22"/>
+        </w:rPr>
         <w:id w:val="1652330590"/>
         <w:docPartObj>
           <w:docPartGallery w:val="Table of Contents"/>
@@ -20,13 +26,9 @@
       </w:sdtPr>
       <w:sdtEndPr>
         <w:rPr>
-          <w:rFonts w:asciiTheme="minorHAnsi" w:eastAsiaTheme="minorHAnsi" w:hAnsiTheme="minorHAnsi" w:cstheme="minorBidi"/>
           <w:b/>
           <w:bCs/>
           <w:noProof/>
-          <w:color w:val="auto"/>
-          <w:sz w:val="22"/>
-          <w:szCs w:val="22"/>
         </w:rPr>
       </w:sdtEndPr>
       <w:sdtContent>
@@ -45,6 +47,7 @@
               <w:tab w:val="right" w:leader="dot" w:pos="9350"/>
             </w:tabs>
             <w:rPr>
+              <w:rFonts w:eastAsiaTheme="minorEastAsia"/>
               <w:noProof/>
             </w:rPr>
           </w:pPr>
@@ -57,7 +60,7 @@
           <w:r>
             <w:fldChar w:fldCharType="separate"/>
           </w:r>
-          <w:hyperlink w:anchor="_Toc164508252" w:history="1">
+          <w:hyperlink w:anchor="_Toc164590156" w:history="1">
             <w:r>
               <w:rPr>
                 <w:rStyle w:val="Hyperlink"/>
@@ -84,7 +87,7 @@
                 <w:noProof/>
                 <w:webHidden/>
               </w:rPr>
-              <w:instrText xml:space="preserve"> PAGEREF _Toc164508252 \h </w:instrText>
+              <w:instrText xml:space="preserve"> PAGEREF _Toc164590156 \h </w:instrText>
             </w:r>
             <w:r>
               <w:rPr>
@@ -122,10 +125,11 @@
               <w:tab w:val="right" w:leader="dot" w:pos="9350"/>
             </w:tabs>
             <w:rPr>
+              <w:rFonts w:eastAsiaTheme="minorEastAsia"/>
               <w:noProof/>
             </w:rPr>
           </w:pPr>
-          <w:hyperlink w:anchor="_Toc164508253" w:history="1">
+          <w:hyperlink w:anchor="_Toc164590157" w:history="1">
             <w:r>
               <w:rPr>
                 <w:rStyle w:val="Hyperlink"/>
@@ -152,7 +156,76 @@
                 <w:noProof/>
                 <w:webHidden/>
               </w:rPr>
-              <w:instrText xml:space="preserve"> PAGEREF _Toc164508253 \h </w:instrText>
+              <w:instrText xml:space="preserve"> PAGEREF _Toc164590157 \h </w:instrText>
+            </w:r>
+            <w:r>
+              <w:rPr>
+                <w:noProof/>
+                <w:webHidden/>
+              </w:rPr>
+            </w:r>
+            <w:r>
+              <w:rPr>
+                <w:noProof/>
+                <w:webHidden/>
+              </w:rPr>
+              <w:fldChar w:fldCharType="separate"/>
+            </w:r>
+            <w:r>
+              <w:rPr>
+                <w:noProof/>
+                <w:webHidden/>
+              </w:rPr>
+              <w:t>2</w:t>
+            </w:r>
+            <w:r>
+              <w:rPr>
+                <w:noProof/>
+                <w:webHidden/>
+              </w:rPr>
+              <w:fldChar w:fldCharType="end"/>
+            </w:r>
+          </w:hyperlink>
+        </w:p>
+        <w:p>
+          <w:pPr>
+            <w:pStyle w:val="TOC1"/>
+            <w:tabs>
+              <w:tab w:val="right" w:leader="dot" w:pos="9350"/>
+            </w:tabs>
+            <w:rPr>
+              <w:rFonts w:eastAsiaTheme="minorEastAsia"/>
+              <w:noProof/>
+            </w:rPr>
+          </w:pPr>
+          <w:hyperlink w:anchor="_Toc164590158" w:history="1">
+            <w:r>
+              <w:rPr>
+                <w:rStyle w:val="Hyperlink"/>
+                <w:noProof/>
+              </w:rPr>
+              <w:t>For More Information</w:t>
+            </w:r>
+            <w:r>
+              <w:rPr>
+                <w:noProof/>
+                <w:webHidden/>
+              </w:rPr>
+              <w:tab/>
+            </w:r>
+            <w:r>
+              <w:rPr>
+                <w:noProof/>
+                <w:webHidden/>
+              </w:rPr>
+              <w:fldChar w:fldCharType="begin"/>
+            </w:r>
+            <w:r>
+              <w:rPr>
+                <w:noProof/>
+                <w:webHidden/>
+              </w:rPr>
+              <w:instrText xml:space="preserve"> PAGEREF _Toc164590158 \h </w:instrText>
             </w:r>
             <w:r>
               <w:rPr>
@@ -240,7 +313,7 @@
       <w:pPr>
         <w:pStyle w:val="Heading1"/>
       </w:pPr>
-      <w:bookmarkStart w:id="0" w:name="_Toc164508252"/>
+      <w:bookmarkStart w:id="0" w:name="_Toc164590156"/>
       <w:r>
         <w:t>How to use Math operators in SCSS</w:t>
       </w:r>
@@ -372,9 +445,8 @@
       <w:pPr>
         <w:pStyle w:val="Heading1"/>
       </w:pPr>
-      <w:bookmarkStart w:id="1" w:name="_Toc164508253"/>
-      <w:r>
-        <w:lastRenderedPageBreak/>
+      <w:bookmarkStart w:id="1" w:name="_Toc164590157"/>
+      <w:r>
         <w:t xml:space="preserve">When you can and cannot mix </w:t>
       </w:r>
       <w:r>
@@ -455,6 +527,103 @@
           <w:rStyle w:val="IntenseReference"/>
         </w:rPr>
         <w:t>6</w:t>
+      </w:r>
+    </w:p>
+    <w:p>
+      <w:pPr>
+        <w:pStyle w:val="BlueBolden"/>
+        <w:rPr>
+          <w:rStyle w:val="IntenseReference"/>
+        </w:rPr>
+      </w:pPr>
+    </w:p>
+    <w:p>
+      <w:pPr>
+        <w:pStyle w:val="Heading1"/>
+      </w:pPr>
+      <w:bookmarkStart w:id="2" w:name="_Toc164590158"/>
+      <w:r>
+        <w:t>For More Information</w:t>
+      </w:r>
+      <w:bookmarkEnd w:id="2"/>
+    </w:p>
+    <w:p>
+      <w:r>
+        <w:t>If you would really want to do a deeper dive into this area of Math Operators, you can go to these sites</w:t>
+      </w:r>
+    </w:p>
+    <w:p>
+      <w:pPr>
+        <w:pStyle w:val="boldBlue"/>
+      </w:pPr>
+      <w:r>
+        <w:t>7</w:t>
+      </w:r>
+    </w:p>
+    <w:p>
+      <w:pPr>
+        <w:rPr>
+          <w:rStyle w:val="IntenseReference"/>
+        </w:rPr>
+      </w:pPr>
+      <w:r>
+        <w:rPr>
+          <w:rStyle w:val="IntenseReference"/>
+        </w:rPr>
+        <w:t>SASS-Lang</w:t>
+      </w:r>
+    </w:p>
+    <w:p>
+      <w:hyperlink r:id="rId6" w:history="1">
+        <w:r>
+          <w:rPr>
+            <w:rStyle w:val="Hyperlink"/>
+          </w:rPr>
+          <w:t>https://sass-lang.com/documentation/operators/numeric/</w:t>
+        </w:r>
+      </w:hyperlink>
+    </w:p>
+    <w:p/>
+    <w:p>
+      <w:pPr>
+        <w:rPr>
+          <w:rStyle w:val="IntenseReference"/>
+        </w:rPr>
+      </w:pPr>
+      <w:r>
+        <w:rPr>
+          <w:rStyle w:val="IntenseReference"/>
+        </w:rPr>
+        <w:t>Javapoint</w:t>
+      </w:r>
+    </w:p>
+    <w:p>
+      <w:hyperlink r:id="rId7" w:history="1">
+        <w:r>
+          <w:rPr>
+            <w:rStyle w:val="Hyperlink"/>
+          </w:rPr>
+          <w:t>https://www.javatpoint.com/sass-operators</w:t>
+        </w:r>
+      </w:hyperlink>
+    </w:p>
+    <w:p/>
+    <w:p>
+      <w:pPr>
+        <w:rPr>
+          <w:rStyle w:val="IntenseReference"/>
+        </w:rPr>
+      </w:pPr>
+      <w:r>
+        <w:rPr>
+          <w:rStyle w:val="IntenseReference"/>
+        </w:rPr>
+        <w:t>Geeks for Geeks</w:t>
+      </w:r>
+    </w:p>
+    <w:p>
+      <w:r>
+        <w:t>https://www.geeksforgeeks.org/sass-operators/#</w:t>
       </w:r>
     </w:p>
     <w:p/>

</xml_diff>